<commit_message>
error page creator in htmlprinter
</commit_message>
<xml_diff>
--- a/VesysUebung2.docx
+++ b/VesysUebung2.docx
@@ -135,32 +135,7 @@
         <w:t xml:space="preserve">welches dann mit der Methhode doPost </w:t>
       </w:r>
       <w:r>
-        <w:t>abgefragt wird.</w:t>
-      </w:r>
-      <w:r>
-        <w:br/>
-        <w:t xml:space="preserve">Die bank haben wir in einem Singleton gespeichert, </w:t>
-      </w:r>
-      <w:r>
-        <w:t xml:space="preserve">damit </w:t>
-      </w:r>
-      <w:r>
-        <w:t xml:space="preserve">diese immer dieselbe bleibt. </w:t>
-      </w:r>
-      <w:r>
-        <w:t>W</w:t>
-      </w:r>
-      <w:r>
-        <w:t>enn das Parsing zum Double fehlschlägt</w:t>
-      </w:r>
-      <w:r>
-        <w:t>,</w:t>
-      </w:r>
-      <w:r>
-        <w:t xml:space="preserve"> wird in unserer Lösung automatisch eine 0 </w:t>
-      </w:r>
-      <w:r>
-        <w:t>gesetzt</w:t>
+        <w:t>abgefragt wird</w:t>
       </w:r>
       <w:r>
         <w:t>.</w:t>
@@ -168,17 +143,69 @@
     </w:p>
     <w:p>
       <w:r>
-        <w:t>Wir haben die Klasse so strukturiert, dass zuerst die doGet und doPost Methode kommen, danach die eigentlichen Actions, also createAccount etc. und am Schluss die Parameter extraktion aus dem Request.</w:t>
-      </w:r>
-    </w:p>
-    <w:p>
-      <w:r>
-        <w:t xml:space="preserve">Eine kleine dynamische </w:t>
+        <w:t>Das Bank-Objekt</w:t>
+      </w:r>
+      <w:r>
+        <w:t xml:space="preserve"> </w:t>
+      </w:r>
+      <w:r>
+        <w:t xml:space="preserve">selbst </w:t>
       </w:r>
       <w:bookmarkStart w:id="0" w:name="_GoBack"/>
       <w:bookmarkEnd w:id="0"/>
       <w:r>
-        <w:t>Error-Page ermöglicht dem Benutzer, wieder per Klick zur Hauptseite zurückzukehren.</w:t>
+        <w:t xml:space="preserve">haben wir in einem Singleton gespeichert, </w:t>
+      </w:r>
+      <w:r>
+        <w:t xml:space="preserve">damit </w:t>
+      </w:r>
+      <w:r>
+        <w:t>diese</w:t>
+      </w:r>
+      <w:r>
+        <w:t>s</w:t>
+      </w:r>
+      <w:r>
+        <w:t xml:space="preserve"> immer </w:t>
+      </w:r>
+      <w:r>
+        <w:t xml:space="preserve">dasselbe </w:t>
+      </w:r>
+      <w:r>
+        <w:t xml:space="preserve">bleibt. </w:t>
+      </w:r>
+      <w:r>
+        <w:t>W</w:t>
+      </w:r>
+      <w:r>
+        <w:t>enn das Parsing zum Double fehlschlägt</w:t>
+      </w:r>
+      <w:r>
+        <w:t>,</w:t>
+      </w:r>
+      <w:r>
+        <w:t xml:space="preserve"> wird in unserer Lösung automatisch eine 0 </w:t>
+      </w:r>
+      <w:r>
+        <w:t>gesetzt</w:t>
+      </w:r>
+      <w:r>
+        <w:t>.</w:t>
+      </w:r>
+    </w:p>
+    <w:p>
+      <w:r>
+        <w:t>Wir haben die Klasse so strukturiert, dass zuerst die doGet und doPost Methode kommen, danach die eigentlichen Actions, also createAccount etc. und am Schluss die Parameter extraktion aus dem Request.</w:t>
+      </w:r>
+    </w:p>
+    <w:p>
+      <w:r>
+        <w:t>Um die Aufgaben etwas zu trennen und die Servlet-Klasse nicht zu überfüllen, übernimmt die Klasse HtmlPrinter die Ausgabe, die bei einem doGet vorgenommen werden muss.</w:t>
+      </w:r>
+    </w:p>
+    <w:p>
+      <w:r>
+        <w:t>Eine kleine dynamische Error-Page ermöglicht dem Benutzer, wieder per Klick zur Hauptseite zurückzukehren.</w:t>
       </w:r>
     </w:p>
     <w:sectPr>

</xml_diff>